<commit_message>
Sprint 5 reports updated
</commit_message>
<xml_diff>
--- a/Management/Sprint 5 Retrospective.docx
+++ b/Management/Sprint 5 Retrospective.docx
@@ -5,17 +5,24 @@
     <w:p>
       <w:pPr>
         <w:pStyle w:val="Title"/>
-      </w:pPr>
-      <w:r>
-        <w:t>Sprint 5 Retrospective</w:t>
-      </w:r>
-    </w:p>
-    <w:p>
-      <w:r>
-        <w:t>Liam Whorriskey</w:t>
+        <w:jc w:val="center"/>
+      </w:pPr>
+      <w:r>
+        <w:t>Sp</w:t>
       </w:r>
       <w:bookmarkStart w:id="0" w:name="_GoBack"/>
       <w:bookmarkEnd w:id="0"/>
+      <w:r>
+        <w:t>rint 5 Retrospective</w:t>
+      </w:r>
+    </w:p>
+    <w:p>
+      <w:pPr>
+        <w:jc w:val="center"/>
+      </w:pPr>
+      <w:r>
+        <w:t>Liam Whorriskey</w:t>
+      </w:r>
     </w:p>
     <w:p>
       <w:pPr>

</xml_diff>